<commit_message>
Update surat_keputusan template to format daerah_pengkaderan with parentheses
</commit_message>
<xml_diff>
--- a/src/templates/ippnu/surat_keputusan.docx
+++ b/src/templates/ippnu/surat_keputusan.docx
@@ -39,27 +39,7 @@
           <w:bCs/>
           <w:u w:val="single"/>
         </w:rPr>
-        <w:t>{</w:t>
-      </w:r>
-      <w:proofErr w:type="spellStart"/>
-      <w:r>
-        <w:rPr>
-          <w:rFonts w:ascii="Tahoma" w:hAnsi="Tahoma" w:cs="Tahoma"/>
-          <w:b/>
-          <w:bCs/>
-          <w:u w:val="single"/>
-        </w:rPr>
-        <w:t>periode_rapta</w:t>
-      </w:r>
-      <w:proofErr w:type="spellEnd"/>
-      <w:r>
-        <w:rPr>
-          <w:rFonts w:ascii="Tahoma" w:hAnsi="Tahoma" w:cs="Tahoma"/>
-          <w:b/>
-          <w:bCs/>
-          <w:u w:val="single"/>
-        </w:rPr>
-        <w:t>}</w:t>
+        <w:t>{periode_rapta}</w:t>
       </w:r>
     </w:p>
     <w:p>
@@ -187,25 +167,7 @@
           <w:b/>
           <w:bCs/>
         </w:rPr>
-        <w:t>{</w:t>
-      </w:r>
-      <w:proofErr w:type="spellStart"/>
-      <w:r>
-        <w:rPr>
-          <w:rFonts w:ascii="Tahoma" w:hAnsi="Tahoma" w:cs="Tahoma"/>
-          <w:b/>
-          <w:bCs/>
-        </w:rPr>
-        <w:t>nama_lembaga_upper</w:t>
-      </w:r>
-      <w:proofErr w:type="spellEnd"/>
-      <w:r>
-        <w:rPr>
-          <w:rFonts w:ascii="Tahoma" w:hAnsi="Tahoma" w:cs="Tahoma"/>
-          <w:b/>
-          <w:bCs/>
-        </w:rPr>
-        <w:t>}</w:t>
+        <w:t>{nama_lembaga_upper}</w:t>
       </w:r>
     </w:p>
     <w:p>
@@ -321,21 +283,7 @@
         <w:rPr>
           <w:rFonts w:ascii="Tahoma" w:hAnsi="Tahoma" w:cs="Tahoma"/>
         </w:rPr>
-        <w:t>{</w:t>
-      </w:r>
-      <w:proofErr w:type="spellStart"/>
-      <w:r>
-        <w:rPr>
-          <w:rFonts w:ascii="Tahoma" w:hAnsi="Tahoma" w:cs="Tahoma"/>
-        </w:rPr>
-        <w:t>nama_lembaga_title</w:t>
-      </w:r>
-      <w:proofErr w:type="spellEnd"/>
-      <w:r>
-        <w:rPr>
-          <w:rFonts w:ascii="Tahoma" w:hAnsi="Tahoma" w:cs="Tahoma"/>
-        </w:rPr>
-        <w:t>}</w:t>
+        <w:t>{nama_lembaga_title}</w:t>
       </w:r>
       <w:r>
         <w:rPr>
@@ -447,21 +395,7 @@
               <w:rPr>
                 <w:rFonts w:ascii="Tahoma" w:hAnsi="Tahoma" w:cs="Tahoma"/>
               </w:rPr>
-              <w:t>{</w:t>
-            </w:r>
-            <w:proofErr w:type="spellStart"/>
-            <w:r>
-              <w:rPr>
-                <w:rFonts w:ascii="Tahoma" w:hAnsi="Tahoma" w:cs="Tahoma"/>
-              </w:rPr>
-              <w:t>nama_lembaga_title</w:t>
-            </w:r>
-            <w:proofErr w:type="spellEnd"/>
-            <w:r>
-              <w:rPr>
-                <w:rFonts w:ascii="Tahoma" w:hAnsi="Tahoma" w:cs="Tahoma"/>
-              </w:rPr>
-              <w:t>}</w:t>
+              <w:t>{nama_lembaga_title}</w:t>
             </w:r>
             <w:r>
               <w:rPr>
@@ -532,21 +466,7 @@
               <w:rPr>
                 <w:rFonts w:ascii="Tahoma" w:hAnsi="Tahoma" w:cs="Tahoma"/>
               </w:rPr>
-              <w:t>{</w:t>
-            </w:r>
-            <w:proofErr w:type="spellStart"/>
-            <w:r>
-              <w:rPr>
-                <w:rFonts w:ascii="Tahoma" w:hAnsi="Tahoma" w:cs="Tahoma"/>
-              </w:rPr>
-              <w:t>nama_lembaga_title</w:t>
-            </w:r>
-            <w:proofErr w:type="spellEnd"/>
-            <w:r>
-              <w:rPr>
-                <w:rFonts w:ascii="Tahoma" w:hAnsi="Tahoma" w:cs="Tahoma"/>
-              </w:rPr>
-              <w:t>}</w:t>
+              <w:t>{nama_lembaga_title}</w:t>
             </w:r>
             <w:r>
               <w:rPr>
@@ -624,21 +544,7 @@
               <w:rPr>
                 <w:rFonts w:ascii="Tahoma" w:hAnsi="Tahoma" w:cs="Tahoma"/>
               </w:rPr>
-              <w:t>{</w:t>
-            </w:r>
-            <w:proofErr w:type="spellStart"/>
-            <w:r>
-              <w:rPr>
-                <w:rFonts w:ascii="Tahoma" w:hAnsi="Tahoma" w:cs="Tahoma"/>
-              </w:rPr>
-              <w:t>nama_lembaga_title</w:t>
-            </w:r>
-            <w:proofErr w:type="spellEnd"/>
-            <w:r>
-              <w:rPr>
-                <w:rFonts w:ascii="Tahoma" w:hAnsi="Tahoma" w:cs="Tahoma"/>
-              </w:rPr>
-              <w:t>}</w:t>
+              <w:t>{nama_lembaga_title}</w:t>
             </w:r>
             <w:r>
               <w:rPr>
@@ -836,21 +742,7 @@
               <w:rPr>
                 <w:rFonts w:ascii="Tahoma" w:hAnsi="Tahoma" w:cs="Tahoma"/>
               </w:rPr>
-              <w:t>{</w:t>
-            </w:r>
-            <w:proofErr w:type="spellStart"/>
-            <w:r>
-              <w:rPr>
-                <w:rFonts w:ascii="Tahoma" w:hAnsi="Tahoma" w:cs="Tahoma"/>
-              </w:rPr>
-              <w:t>periode_rapta</w:t>
-            </w:r>
-            <w:proofErr w:type="spellEnd"/>
-            <w:r>
-              <w:rPr>
-                <w:rFonts w:ascii="Tahoma" w:hAnsi="Tahoma" w:cs="Tahoma"/>
-              </w:rPr>
-              <w:t xml:space="preserve">} </w:t>
+              <w:t xml:space="preserve">{periode_rapta} </w:t>
             </w:r>
             <w:r>
               <w:rPr>
@@ -863,21 +755,7 @@
               <w:rPr>
                 <w:rFonts w:ascii="Tahoma" w:hAnsi="Tahoma" w:cs="Tahoma"/>
               </w:rPr>
-              <w:t>{</w:t>
-            </w:r>
-            <w:proofErr w:type="spellStart"/>
-            <w:r>
-              <w:rPr>
-                <w:rFonts w:ascii="Tahoma" w:hAnsi="Tahoma" w:cs="Tahoma"/>
-              </w:rPr>
-              <w:t>nama_lembaga_title</w:t>
-            </w:r>
-            <w:proofErr w:type="spellEnd"/>
-            <w:r>
-              <w:rPr>
-                <w:rFonts w:ascii="Tahoma" w:hAnsi="Tahoma" w:cs="Tahoma"/>
-              </w:rPr>
-              <w:t>}</w:t>
+              <w:t>{nama_lembaga_title}</w:t>
             </w:r>
             <w:r>
               <w:rPr>
@@ -1015,21 +893,7 @@
               <w:rPr>
                 <w:rFonts w:ascii="Tahoma" w:hAnsi="Tahoma" w:cs="Tahoma"/>
               </w:rPr>
-              <w:t>{</w:t>
-            </w:r>
-            <w:proofErr w:type="spellStart"/>
-            <w:r>
-              <w:rPr>
-                <w:rFonts w:ascii="Tahoma" w:hAnsi="Tahoma" w:cs="Tahoma"/>
-              </w:rPr>
-              <w:t>ketua_terpilih</w:t>
-            </w:r>
-            <w:proofErr w:type="spellEnd"/>
-            <w:r>
-              <w:rPr>
-                <w:rFonts w:ascii="Tahoma" w:hAnsi="Tahoma" w:cs="Tahoma"/>
-              </w:rPr>
-              <w:t>}</w:t>
+              <w:t>{ketua_terpilih}</w:t>
             </w:r>
             <w:r>
               <w:rPr>
@@ -1049,21 +913,7 @@
               <w:rPr>
                 <w:rFonts w:ascii="Tahoma" w:hAnsi="Tahoma" w:cs="Tahoma"/>
               </w:rPr>
-              <w:t>{</w:t>
-            </w:r>
-            <w:proofErr w:type="spellStart"/>
-            <w:r>
-              <w:rPr>
-                <w:rFonts w:ascii="Tahoma" w:hAnsi="Tahoma" w:cs="Tahoma"/>
-              </w:rPr>
-              <w:t>jenis_lembaga_sktn</w:t>
-            </w:r>
-            <w:proofErr w:type="spellEnd"/>
-            <w:r>
-              <w:rPr>
-                <w:rFonts w:ascii="Tahoma" w:hAnsi="Tahoma" w:cs="Tahoma"/>
-              </w:rPr>
-              <w:t>}</w:t>
+              <w:t>{jenis_lembaga_sktn}</w:t>
             </w:r>
             <w:r>
               <w:rPr>
@@ -1082,21 +932,7 @@
               <w:rPr>
                 <w:rFonts w:ascii="Tahoma" w:hAnsi="Tahoma" w:cs="Tahoma"/>
               </w:rPr>
-              <w:t xml:space="preserve">{ </w:t>
-            </w:r>
-            <w:proofErr w:type="spellStart"/>
-            <w:r>
-              <w:rPr>
-                <w:rFonts w:ascii="Tahoma" w:hAnsi="Tahoma" w:cs="Tahoma"/>
-              </w:rPr>
-              <w:t>nama_lembaga_title</w:t>
-            </w:r>
-            <w:proofErr w:type="spellEnd"/>
-            <w:r>
-              <w:rPr>
-                <w:rFonts w:ascii="Tahoma" w:hAnsi="Tahoma" w:cs="Tahoma"/>
-              </w:rPr>
-              <w:t>}</w:t>
+              <w:t>{ nama_lembaga_title}</w:t>
             </w:r>
             <w:r>
               <w:rPr>
@@ -1137,21 +973,7 @@
               <w:rPr>
                 <w:rFonts w:ascii="Tahoma" w:hAnsi="Tahoma" w:cs="Tahoma"/>
               </w:rPr>
-              <w:t>{</w:t>
-            </w:r>
-            <w:proofErr w:type="spellStart"/>
-            <w:r>
-              <w:rPr>
-                <w:rFonts w:ascii="Tahoma" w:hAnsi="Tahoma" w:cs="Tahoma"/>
-              </w:rPr>
-              <w:t>periode_rapta</w:t>
-            </w:r>
-            <w:proofErr w:type="spellEnd"/>
-            <w:r>
-              <w:rPr>
-                <w:rFonts w:ascii="Tahoma" w:hAnsi="Tahoma" w:cs="Tahoma"/>
-              </w:rPr>
-              <w:t>}</w:t>
+              <w:t>{periode_rapta}</w:t>
             </w:r>
             <w:r>
               <w:rPr>
@@ -1164,21 +986,7 @@
               <w:rPr>
                 <w:rFonts w:ascii="Tahoma" w:hAnsi="Tahoma" w:cs="Tahoma"/>
               </w:rPr>
-              <w:t>{</w:t>
-            </w:r>
-            <w:proofErr w:type="spellStart"/>
-            <w:r>
-              <w:rPr>
-                <w:rFonts w:ascii="Tahoma" w:hAnsi="Tahoma" w:cs="Tahoma"/>
-              </w:rPr>
-              <w:t>nama_lembaga_title</w:t>
-            </w:r>
-            <w:proofErr w:type="spellEnd"/>
-            <w:r>
-              <w:rPr>
-                <w:rFonts w:ascii="Tahoma" w:hAnsi="Tahoma" w:cs="Tahoma"/>
-              </w:rPr>
-              <w:t>}</w:t>
+              <w:t>{nama_lembaga_title}</w:t>
             </w:r>
             <w:r>
               <w:rPr>
@@ -1228,21 +1036,7 @@
               <w:rPr>
                 <w:rFonts w:ascii="Tahoma" w:hAnsi="Tahoma" w:cs="Tahoma"/>
               </w:rPr>
-              <w:t>{</w:t>
-            </w:r>
-            <w:proofErr w:type="spellStart"/>
-            <w:r>
-              <w:rPr>
-                <w:rFonts w:ascii="Tahoma" w:hAnsi="Tahoma" w:cs="Tahoma"/>
-              </w:rPr>
-              <w:t>nama_lembaga_title</w:t>
-            </w:r>
-            <w:proofErr w:type="spellEnd"/>
-            <w:r>
-              <w:rPr>
-                <w:rFonts w:ascii="Tahoma" w:hAnsi="Tahoma" w:cs="Tahoma"/>
-              </w:rPr>
-              <w:t xml:space="preserve">} </w:t>
+              <w:t xml:space="preserve">{nama_lembaga_title} </w:t>
             </w:r>
             <w:r>
               <w:rPr>
@@ -1323,21 +1117,12 @@
           <w:bCs/>
         </w:rPr>
       </w:pPr>
-      <w:proofErr w:type="spellStart"/>
-      <w:r>
-        <w:rPr>
-          <w:rFonts w:ascii="Tahoma" w:hAnsi="Tahoma" w:cs="Tahoma"/>
-          <w:bCs/>
-        </w:rPr>
-        <w:t>Ditetapkan</w:t>
-      </w:r>
-      <w:proofErr w:type="spellEnd"/>
-      <w:r>
-        <w:rPr>
-          <w:rFonts w:ascii="Tahoma" w:hAnsi="Tahoma" w:cs="Tahoma"/>
-          <w:bCs/>
-        </w:rPr>
-        <w:t xml:space="preserve"> di</w:t>
+      <w:r>
+        <w:rPr>
+          <w:rFonts w:ascii="Tahoma" w:hAnsi="Tahoma" w:cs="Tahoma"/>
+          <w:bCs/>
+        </w:rPr>
+        <w:t>Ditetapkan di</w:t>
       </w:r>
       <w:r>
         <w:rPr>
@@ -1352,23 +1137,7 @@
           <w:rFonts w:ascii="Tahoma" w:hAnsi="Tahoma" w:cs="Tahoma"/>
           <w:bCs/>
         </w:rPr>
-        <w:t>{</w:t>
-      </w:r>
-      <w:proofErr w:type="spellStart"/>
-      <w:r>
-        <w:rPr>
-          <w:rFonts w:ascii="Tahoma" w:hAnsi="Tahoma" w:cs="Tahoma"/>
-          <w:bCs/>
-        </w:rPr>
-        <w:t>nama_wilayah</w:t>
-      </w:r>
-      <w:proofErr w:type="spellEnd"/>
-      <w:r>
-        <w:rPr>
-          <w:rFonts w:ascii="Tahoma" w:hAnsi="Tahoma" w:cs="Tahoma"/>
-          <w:bCs/>
-        </w:rPr>
-        <w:t>}</w:t>
+        <w:t>{nama_wilayah}</w:t>
       </w:r>
     </w:p>
     <w:p>
@@ -1386,17 +1155,8 @@
           <w:rFonts w:ascii="Tahoma" w:hAnsi="Tahoma" w:cs="Tahoma"/>
           <w:bCs/>
         </w:rPr>
-        <w:t xml:space="preserve">Pada </w:t>
-      </w:r>
-      <w:proofErr w:type="spellStart"/>
-      <w:r>
-        <w:rPr>
-          <w:rFonts w:ascii="Tahoma" w:hAnsi="Tahoma" w:cs="Tahoma"/>
-          <w:bCs/>
-        </w:rPr>
-        <w:t>tanggal</w:t>
-      </w:r>
-      <w:proofErr w:type="spellEnd"/>
+        <w:t>Pada tanggal</w:t>
+      </w:r>
       <w:r>
         <w:rPr>
           <w:rFonts w:ascii="Tahoma" w:hAnsi="Tahoma" w:cs="Tahoma"/>
@@ -1411,25 +1171,7 @@
           <w:bCs/>
           <w:u w:val="single"/>
         </w:rPr>
-        <w:t>{</w:t>
-      </w:r>
-      <w:proofErr w:type="spellStart"/>
-      <w:r>
-        <w:rPr>
-          <w:rFonts w:ascii="Tahoma" w:hAnsi="Tahoma" w:cs="Tahoma"/>
-          <w:bCs/>
-          <w:u w:val="single"/>
-        </w:rPr>
-        <w:t>tanggal_hijriah</w:t>
-      </w:r>
-      <w:proofErr w:type="spellEnd"/>
-      <w:r>
-        <w:rPr>
-          <w:rFonts w:ascii="Tahoma" w:hAnsi="Tahoma" w:cs="Tahoma"/>
-          <w:bCs/>
-          <w:u w:val="single"/>
-        </w:rPr>
-        <w:t>}</w:t>
+        <w:t>{tanggal_hijriah}</w:t>
       </w:r>
       <w:r>
         <w:rPr>
@@ -1454,23 +1196,7 @@
           <w:rFonts w:ascii="Tahoma" w:hAnsi="Tahoma" w:cs="Tahoma"/>
           <w:bCs/>
         </w:rPr>
-        <w:t>{</w:t>
-      </w:r>
-      <w:proofErr w:type="spellStart"/>
-      <w:r>
-        <w:rPr>
-          <w:rFonts w:ascii="Tahoma" w:hAnsi="Tahoma" w:cs="Tahoma"/>
-          <w:bCs/>
-        </w:rPr>
-        <w:t>tanggal_masehi</w:t>
-      </w:r>
-      <w:proofErr w:type="spellEnd"/>
-      <w:r>
-        <w:rPr>
-          <w:rFonts w:ascii="Tahoma" w:hAnsi="Tahoma" w:cs="Tahoma"/>
-          <w:bCs/>
-        </w:rPr>
-        <w:t xml:space="preserve">} </w:t>
+        <w:t xml:space="preserve">{tanggal_masehi} </w:t>
       </w:r>
       <w:r>
         <w:rPr>
@@ -1510,46 +1236,14 @@
           <w:bCs/>
         </w:rPr>
         <w:tab/>
-        <w:t xml:space="preserve">: </w:t>
-      </w:r>
-      <w:proofErr w:type="spellStart"/>
-      <w:r>
-        <w:rPr>
-          <w:rFonts w:ascii="Tahoma" w:hAnsi="Tahoma" w:cs="Tahoma"/>
-          <w:bCs/>
-        </w:rPr>
-        <w:t>Pukul</w:t>
-      </w:r>
-      <w:proofErr w:type="spellEnd"/>
-      <w:r>
-        <w:rPr>
-          <w:rFonts w:ascii="Tahoma" w:hAnsi="Tahoma" w:cs="Tahoma"/>
-          <w:bCs/>
-        </w:rPr>
-        <w:t xml:space="preserve"> </w:t>
-      </w:r>
-      <w:r>
-        <w:rPr>
-          <w:rFonts w:ascii="Tahoma" w:hAnsi="Tahoma" w:cs="Tahoma"/>
-          <w:bCs/>
-        </w:rPr>
-        <w:t>{</w:t>
-      </w:r>
-      <w:proofErr w:type="spellStart"/>
-      <w:r>
-        <w:rPr>
-          <w:rFonts w:ascii="Tahoma" w:hAnsi="Tahoma" w:cs="Tahoma"/>
-          <w:bCs/>
-        </w:rPr>
-        <w:t>waktu_penetapan</w:t>
-      </w:r>
-      <w:proofErr w:type="spellEnd"/>
-      <w:r>
-        <w:rPr>
-          <w:rFonts w:ascii="Tahoma" w:hAnsi="Tahoma" w:cs="Tahoma"/>
-          <w:bCs/>
-        </w:rPr>
-        <w:t>}</w:t>
+        <w:t xml:space="preserve">: Pukul </w:t>
+      </w:r>
+      <w:r>
+        <w:rPr>
+          <w:rFonts w:ascii="Tahoma" w:hAnsi="Tahoma" w:cs="Tahoma"/>
+          <w:bCs/>
+        </w:rPr>
+        <w:t>{waktu_penetapan}</w:t>
       </w:r>
     </w:p>
     <w:p>
@@ -1640,7 +1334,6 @@
                 <w:bCs/>
               </w:rPr>
             </w:pPr>
-            <w:proofErr w:type="spellStart"/>
             <w:r>
               <w:rPr>
                 <w:rFonts w:ascii="Tahoma" w:hAnsi="Tahoma" w:cs="Tahoma"/>
@@ -1648,7 +1341,6 @@
               </w:rPr>
               <w:t>Ketua</w:t>
             </w:r>
-            <w:proofErr w:type="spellEnd"/>
           </w:p>
           <w:p>
             <w:pPr>
@@ -1664,23 +1356,7 @@
                 <w:rFonts w:ascii="Tahoma" w:hAnsi="Tahoma" w:cs="Tahoma"/>
                 <w:bCs/>
               </w:rPr>
-              <w:t>{%</w:t>
-            </w:r>
-            <w:proofErr w:type="spellStart"/>
-            <w:r>
-              <w:rPr>
-                <w:rFonts w:ascii="Tahoma" w:hAnsi="Tahoma" w:cs="Tahoma"/>
-                <w:bCs/>
-              </w:rPr>
-              <w:t>ttd_ketua</w:t>
-            </w:r>
-            <w:proofErr w:type="spellEnd"/>
-            <w:r>
-              <w:rPr>
-                <w:rFonts w:ascii="Tahoma" w:hAnsi="Tahoma" w:cs="Tahoma"/>
-                <w:bCs/>
-              </w:rPr>
-              <w:t>}</w:t>
+              <w:t>{%ttd_ketua}</w:t>
             </w:r>
           </w:p>
           <w:p>
@@ -1705,25 +1381,7 @@
                 <w:b/>
                 <w:u w:val="single"/>
               </w:rPr>
-              <w:t>{</w:t>
-            </w:r>
-            <w:proofErr w:type="spellStart"/>
-            <w:r>
-              <w:rPr>
-                <w:rFonts w:ascii="Tahoma" w:hAnsi="Tahoma" w:cs="Tahoma"/>
-                <w:b/>
-                <w:u w:val="single"/>
-              </w:rPr>
-              <w:t>nama_ketua</w:t>
-            </w:r>
-            <w:proofErr w:type="spellEnd"/>
-            <w:r>
-              <w:rPr>
-                <w:rFonts w:ascii="Tahoma" w:hAnsi="Tahoma" w:cs="Tahoma"/>
-                <w:b/>
-                <w:u w:val="single"/>
-              </w:rPr>
-              <w:t>}</w:t>
+              <w:t>{nama_ketua}</w:t>
             </w:r>
             <w:r>
               <w:rPr>
@@ -1749,7 +1407,6 @@
                 <w:bCs/>
               </w:rPr>
             </w:pPr>
-            <w:proofErr w:type="spellStart"/>
             <w:r>
               <w:rPr>
                 <w:rFonts w:ascii="Tahoma" w:hAnsi="Tahoma" w:cs="Tahoma"/>
@@ -1757,7 +1414,6 @@
               </w:rPr>
               <w:t>Sekretaris</w:t>
             </w:r>
-            <w:proofErr w:type="spellEnd"/>
           </w:p>
           <w:p>
             <w:pPr>
@@ -1773,23 +1429,7 @@
                 <w:rFonts w:ascii="Tahoma" w:hAnsi="Tahoma" w:cs="Tahoma"/>
                 <w:bCs/>
               </w:rPr>
-              <w:t>{%</w:t>
-            </w:r>
-            <w:proofErr w:type="spellStart"/>
-            <w:r>
-              <w:rPr>
-                <w:rFonts w:ascii="Tahoma" w:hAnsi="Tahoma" w:cs="Tahoma"/>
-                <w:bCs/>
-              </w:rPr>
-              <w:t>ttd_sekretaris</w:t>
-            </w:r>
-            <w:proofErr w:type="spellEnd"/>
-            <w:r>
-              <w:rPr>
-                <w:rFonts w:ascii="Tahoma" w:hAnsi="Tahoma" w:cs="Tahoma"/>
-                <w:bCs/>
-              </w:rPr>
-              <w:t>}</w:t>
+              <w:t>{%ttd_sekretaris}</w:t>
             </w:r>
           </w:p>
           <w:p>
@@ -1814,18 +1454,8 @@
                 <w:b/>
                 <w:u w:val="single"/>
               </w:rPr>
-              <w:t>{</w:t>
-            </w:r>
-            <w:proofErr w:type="spellStart"/>
-            <w:r>
-              <w:rPr>
-                <w:rFonts w:ascii="Tahoma" w:hAnsi="Tahoma" w:cs="Tahoma"/>
-                <w:b/>
-                <w:u w:val="single"/>
-              </w:rPr>
-              <w:t>nama_sekretaris</w:t>
-            </w:r>
-            <w:proofErr w:type="spellEnd"/>
+              <w:t>{nama_sekretaris</w:t>
+            </w:r>
             <w:r>
               <w:rPr>
                 <w:rFonts w:ascii="Tahoma" w:hAnsi="Tahoma" w:cs="Tahoma"/>
@@ -1857,7 +1487,6 @@
                 <w:bCs/>
               </w:rPr>
             </w:pPr>
-            <w:proofErr w:type="spellStart"/>
             <w:r>
               <w:rPr>
                 <w:rFonts w:ascii="Tahoma" w:hAnsi="Tahoma" w:cs="Tahoma"/>
@@ -1865,7 +1494,6 @@
               </w:rPr>
               <w:t>Anggota</w:t>
             </w:r>
-            <w:proofErr w:type="spellEnd"/>
           </w:p>
           <w:p>
             <w:pPr>
@@ -1881,23 +1509,7 @@
                 <w:rFonts w:ascii="Tahoma" w:hAnsi="Tahoma" w:cs="Tahoma"/>
                 <w:bCs/>
               </w:rPr>
-              <w:t>{%</w:t>
-            </w:r>
-            <w:proofErr w:type="spellStart"/>
-            <w:r>
-              <w:rPr>
-                <w:rFonts w:ascii="Tahoma" w:hAnsi="Tahoma" w:cs="Tahoma"/>
-                <w:bCs/>
-              </w:rPr>
-              <w:t>ttd_anggota</w:t>
-            </w:r>
-            <w:proofErr w:type="spellEnd"/>
-            <w:r>
-              <w:rPr>
-                <w:rFonts w:ascii="Tahoma" w:hAnsi="Tahoma" w:cs="Tahoma"/>
-                <w:bCs/>
-              </w:rPr>
-              <w:t>}</w:t>
+              <w:t>{%ttd_anggota}</w:t>
             </w:r>
           </w:p>
           <w:p>
@@ -1922,25 +1534,7 @@
                 <w:b/>
                 <w:u w:val="single"/>
               </w:rPr>
-              <w:t>{</w:t>
-            </w:r>
-            <w:proofErr w:type="spellStart"/>
-            <w:r>
-              <w:rPr>
-                <w:rFonts w:ascii="Tahoma" w:hAnsi="Tahoma" w:cs="Tahoma"/>
-                <w:b/>
-                <w:u w:val="single"/>
-              </w:rPr>
-              <w:t>nama_anggota</w:t>
-            </w:r>
-            <w:proofErr w:type="spellEnd"/>
-            <w:r>
-              <w:rPr>
-                <w:rFonts w:ascii="Tahoma" w:hAnsi="Tahoma" w:cs="Tahoma"/>
-                <w:b/>
-                <w:u w:val="single"/>
-              </w:rPr>
-              <w:t>}</w:t>
+              <w:t>{nama_anggota}</w:t>
             </w:r>
             <w:r>
               <w:rPr>
@@ -2131,25 +1725,7 @@
           <w:b/>
           <w:snapToGrid w:val="0"/>
         </w:rPr>
-        <w:t>{</w:t>
-      </w:r>
-      <w:proofErr w:type="spellStart"/>
-      <w:r>
-        <w:rPr>
-          <w:rFonts w:ascii="Tahoma" w:hAnsi="Tahoma" w:cs="Tahoma"/>
-          <w:b/>
-          <w:snapToGrid w:val="0"/>
-        </w:rPr>
-        <w:t>nama_lembaga_upper</w:t>
-      </w:r>
-      <w:proofErr w:type="spellEnd"/>
-      <w:r>
-        <w:rPr>
-          <w:rFonts w:ascii="Tahoma" w:hAnsi="Tahoma" w:cs="Tahoma"/>
-          <w:b/>
-          <w:snapToGrid w:val="0"/>
-        </w:rPr>
-        <w:t>}</w:t>
+        <w:t>{nama_lembaga_upper}</w:t>
       </w:r>
     </w:p>
     <w:p>
@@ -2186,25 +1762,7 @@
           <w:b/>
           <w:snapToGrid w:val="0"/>
         </w:rPr>
-        <w:t>{</w:t>
-      </w:r>
-      <w:proofErr w:type="spellStart"/>
-      <w:r>
-        <w:rPr>
-          <w:rFonts w:ascii="Tahoma" w:hAnsi="Tahoma" w:cs="Tahoma"/>
-          <w:b/>
-          <w:snapToGrid w:val="0"/>
-        </w:rPr>
-        <w:t>periode_kepengurusan</w:t>
-      </w:r>
-      <w:proofErr w:type="spellEnd"/>
-      <w:r>
-        <w:rPr>
-          <w:rFonts w:ascii="Tahoma" w:hAnsi="Tahoma" w:cs="Tahoma"/>
-          <w:b/>
-          <w:snapToGrid w:val="0"/>
-        </w:rPr>
-        <w:t>}</w:t>
+        <w:t>{periode_kepengurusan}</w:t>
       </w:r>
     </w:p>
     <w:p>
@@ -2316,8 +1874,8 @@
       </w:tblPr>
       <w:tblGrid>
         <w:gridCol w:w="737"/>
-        <w:gridCol w:w="4517"/>
-        <w:gridCol w:w="3346"/>
+        <w:gridCol w:w="4516"/>
+        <w:gridCol w:w="3347"/>
       </w:tblGrid>
       <w:tr>
         <w:tc>
@@ -2373,23 +1931,7 @@
                 <w:rFonts w:ascii="Tahoma" w:hAnsi="Tahoma" w:cs="Tahoma"/>
                 <w:bCs/>
               </w:rPr>
-              <w:t>{</w:t>
-            </w:r>
-            <w:proofErr w:type="spellStart"/>
-            <w:r>
-              <w:rPr>
-                <w:rFonts w:ascii="Tahoma" w:hAnsi="Tahoma" w:cs="Tahoma"/>
-                <w:bCs/>
-              </w:rPr>
-              <w:t>nama</w:t>
-            </w:r>
-            <w:proofErr w:type="spellEnd"/>
-            <w:r>
-              <w:rPr>
-                <w:rFonts w:ascii="Tahoma" w:hAnsi="Tahoma" w:cs="Tahoma"/>
-                <w:bCs/>
-              </w:rPr>
-              <w:t>}</w:t>
+              <w:t>{nama}</w:t>
             </w:r>
             <w:r>
               <w:rPr>
@@ -2434,7 +1976,23 @@
                 <w:snapToGrid w:val="0"/>
                 <w:lang w:val="sv-SE"/>
               </w:rPr>
+              <w:t>(</w:t>
+            </w:r>
+            <w:r>
+              <w:rPr>
+                <w:rFonts w:ascii="Tahoma" w:hAnsi="Tahoma" w:cs="Tahoma"/>
+                <w:snapToGrid w:val="0"/>
+                <w:lang w:val="sv-SE"/>
+              </w:rPr>
               <w:t>{daerah_pengkaderan}</w:t>
+            </w:r>
+            <w:r>
+              <w:rPr>
+                <w:rFonts w:ascii="Tahoma" w:hAnsi="Tahoma" w:cs="Tahoma"/>
+                <w:snapToGrid w:val="0"/>
+                <w:lang w:val="sv-SE"/>
+              </w:rPr>
+              <w:t>)</w:t>
             </w:r>
           </w:p>
         </w:tc>
@@ -2483,21 +2041,12 @@
           <w:bCs/>
         </w:rPr>
       </w:pPr>
-      <w:proofErr w:type="spellStart"/>
-      <w:r>
-        <w:rPr>
-          <w:rFonts w:ascii="Tahoma" w:hAnsi="Tahoma" w:cs="Tahoma"/>
-          <w:bCs/>
-        </w:rPr>
-        <w:t>Ditetapkan</w:t>
-      </w:r>
-      <w:proofErr w:type="spellEnd"/>
-      <w:r>
-        <w:rPr>
-          <w:rFonts w:ascii="Tahoma" w:hAnsi="Tahoma" w:cs="Tahoma"/>
-          <w:bCs/>
-        </w:rPr>
-        <w:t xml:space="preserve"> di</w:t>
+      <w:r>
+        <w:rPr>
+          <w:rFonts w:ascii="Tahoma" w:hAnsi="Tahoma" w:cs="Tahoma"/>
+          <w:bCs/>
+        </w:rPr>
+        <w:t>Ditetapkan di</w:t>
       </w:r>
       <w:r>
         <w:rPr>
@@ -2512,23 +2061,7 @@
           <w:rFonts w:ascii="Tahoma" w:hAnsi="Tahoma" w:cs="Tahoma"/>
           <w:bCs/>
         </w:rPr>
-        <w:t>{</w:t>
-      </w:r>
-      <w:proofErr w:type="spellStart"/>
-      <w:r>
-        <w:rPr>
-          <w:rFonts w:ascii="Tahoma" w:hAnsi="Tahoma" w:cs="Tahoma"/>
-          <w:bCs/>
-        </w:rPr>
-        <w:t>nama_wilayah</w:t>
-      </w:r>
-      <w:proofErr w:type="spellEnd"/>
-      <w:r>
-        <w:rPr>
-          <w:rFonts w:ascii="Tahoma" w:hAnsi="Tahoma" w:cs="Tahoma"/>
-          <w:bCs/>
-        </w:rPr>
-        <w:t>}</w:t>
+        <w:t>{nama_wilayah}</w:t>
       </w:r>
     </w:p>
     <w:p>
@@ -2546,17 +2079,8 @@
           <w:rFonts w:ascii="Tahoma" w:hAnsi="Tahoma" w:cs="Tahoma"/>
           <w:bCs/>
         </w:rPr>
-        <w:t xml:space="preserve">Pada </w:t>
-      </w:r>
-      <w:proofErr w:type="spellStart"/>
-      <w:r>
-        <w:rPr>
-          <w:rFonts w:ascii="Tahoma" w:hAnsi="Tahoma" w:cs="Tahoma"/>
-          <w:bCs/>
-        </w:rPr>
-        <w:t>tanggal</w:t>
-      </w:r>
-      <w:proofErr w:type="spellEnd"/>
+        <w:t>Pada tanggal</w:t>
+      </w:r>
       <w:r>
         <w:rPr>
           <w:rFonts w:ascii="Tahoma" w:hAnsi="Tahoma" w:cs="Tahoma"/>
@@ -2571,25 +2095,7 @@
           <w:bCs/>
           <w:u w:val="single"/>
         </w:rPr>
-        <w:t>{</w:t>
-      </w:r>
-      <w:proofErr w:type="spellStart"/>
-      <w:r>
-        <w:rPr>
-          <w:rFonts w:ascii="Tahoma" w:hAnsi="Tahoma" w:cs="Tahoma"/>
-          <w:bCs/>
-          <w:u w:val="single"/>
-        </w:rPr>
-        <w:t>tanggal_hijriah</w:t>
-      </w:r>
-      <w:proofErr w:type="spellEnd"/>
-      <w:r>
-        <w:rPr>
-          <w:rFonts w:ascii="Tahoma" w:hAnsi="Tahoma" w:cs="Tahoma"/>
-          <w:bCs/>
-          <w:u w:val="single"/>
-        </w:rPr>
-        <w:t>}</w:t>
+        <w:t>{tanggal_hijriah}</w:t>
       </w:r>
       <w:r>
         <w:rPr>
@@ -2614,23 +2120,7 @@
           <w:rFonts w:ascii="Tahoma" w:hAnsi="Tahoma" w:cs="Tahoma"/>
           <w:bCs/>
         </w:rPr>
-        <w:t>{</w:t>
-      </w:r>
-      <w:proofErr w:type="spellStart"/>
-      <w:r>
-        <w:rPr>
-          <w:rFonts w:ascii="Tahoma" w:hAnsi="Tahoma" w:cs="Tahoma"/>
-          <w:bCs/>
-        </w:rPr>
-        <w:t>tanggal_masehi</w:t>
-      </w:r>
-      <w:proofErr w:type="spellEnd"/>
-      <w:r>
-        <w:rPr>
-          <w:rFonts w:ascii="Tahoma" w:hAnsi="Tahoma" w:cs="Tahoma"/>
-          <w:bCs/>
-        </w:rPr>
-        <w:t xml:space="preserve">} </w:t>
+        <w:t xml:space="preserve">{tanggal_masehi} </w:t>
       </w:r>
       <w:r>
         <w:rPr>
@@ -2670,46 +2160,14 @@
           <w:bCs/>
         </w:rPr>
         <w:tab/>
-        <w:t xml:space="preserve">: </w:t>
-      </w:r>
-      <w:proofErr w:type="spellStart"/>
-      <w:r>
-        <w:rPr>
-          <w:rFonts w:ascii="Tahoma" w:hAnsi="Tahoma" w:cs="Tahoma"/>
-          <w:bCs/>
-        </w:rPr>
-        <w:t>Pukul</w:t>
-      </w:r>
-      <w:proofErr w:type="spellEnd"/>
-      <w:r>
-        <w:rPr>
-          <w:rFonts w:ascii="Tahoma" w:hAnsi="Tahoma" w:cs="Tahoma"/>
-          <w:bCs/>
-        </w:rPr>
-        <w:t xml:space="preserve"> </w:t>
-      </w:r>
-      <w:r>
-        <w:rPr>
-          <w:rFonts w:ascii="Tahoma" w:hAnsi="Tahoma" w:cs="Tahoma"/>
-          <w:bCs/>
-        </w:rPr>
-        <w:t>{</w:t>
-      </w:r>
-      <w:proofErr w:type="spellStart"/>
-      <w:r>
-        <w:rPr>
-          <w:rFonts w:ascii="Tahoma" w:hAnsi="Tahoma" w:cs="Tahoma"/>
-          <w:bCs/>
-        </w:rPr>
-        <w:t>waktu_penetapan</w:t>
-      </w:r>
-      <w:proofErr w:type="spellEnd"/>
-      <w:r>
-        <w:rPr>
-          <w:rFonts w:ascii="Tahoma" w:hAnsi="Tahoma" w:cs="Tahoma"/>
-          <w:bCs/>
-        </w:rPr>
-        <w:t>}</w:t>
+        <w:t xml:space="preserve">: Pukul </w:t>
+      </w:r>
+      <w:r>
+        <w:rPr>
+          <w:rFonts w:ascii="Tahoma" w:hAnsi="Tahoma" w:cs="Tahoma"/>
+          <w:bCs/>
+        </w:rPr>
+        <w:t>{waktu_penetapan}</w:t>
       </w:r>
       <w:r>
         <w:rPr>
@@ -2815,7 +2273,6 @@
                 <w:bCs/>
               </w:rPr>
             </w:pPr>
-            <w:proofErr w:type="spellStart"/>
             <w:r>
               <w:rPr>
                 <w:rFonts w:ascii="Tahoma" w:hAnsi="Tahoma" w:cs="Tahoma"/>
@@ -2823,7 +2280,6 @@
               </w:rPr>
               <w:t>Ketua</w:t>
             </w:r>
-            <w:proofErr w:type="spellEnd"/>
           </w:p>
           <w:p>
             <w:pPr>
@@ -2839,23 +2295,7 @@
                 <w:rFonts w:ascii="Tahoma" w:hAnsi="Tahoma" w:cs="Tahoma"/>
                 <w:bCs/>
               </w:rPr>
-              <w:t>{%</w:t>
-            </w:r>
-            <w:proofErr w:type="spellStart"/>
-            <w:r>
-              <w:rPr>
-                <w:rFonts w:ascii="Tahoma" w:hAnsi="Tahoma" w:cs="Tahoma"/>
-                <w:bCs/>
-              </w:rPr>
-              <w:t>ttd_ketua</w:t>
-            </w:r>
-            <w:proofErr w:type="spellEnd"/>
-            <w:r>
-              <w:rPr>
-                <w:rFonts w:ascii="Tahoma" w:hAnsi="Tahoma" w:cs="Tahoma"/>
-                <w:bCs/>
-              </w:rPr>
-              <w:t>}</w:t>
+              <w:t>{%ttd_ketua}</w:t>
             </w:r>
           </w:p>
           <w:p>
@@ -2880,25 +2320,7 @@
                 <w:b/>
                 <w:u w:val="single"/>
               </w:rPr>
-              <w:t>{</w:t>
-            </w:r>
-            <w:proofErr w:type="spellStart"/>
-            <w:r>
-              <w:rPr>
-                <w:rFonts w:ascii="Tahoma" w:hAnsi="Tahoma" w:cs="Tahoma"/>
-                <w:b/>
-                <w:u w:val="single"/>
-              </w:rPr>
-              <w:t>nama_ketua</w:t>
-            </w:r>
-            <w:proofErr w:type="spellEnd"/>
-            <w:r>
-              <w:rPr>
-                <w:rFonts w:ascii="Tahoma" w:hAnsi="Tahoma" w:cs="Tahoma"/>
-                <w:b/>
-                <w:u w:val="single"/>
-              </w:rPr>
-              <w:t>}</w:t>
+              <w:t>{nama_ketua}</w:t>
             </w:r>
             <w:r>
               <w:rPr>
@@ -2924,7 +2346,6 @@
                 <w:bCs/>
               </w:rPr>
             </w:pPr>
-            <w:proofErr w:type="spellStart"/>
             <w:r>
               <w:rPr>
                 <w:rFonts w:ascii="Tahoma" w:hAnsi="Tahoma" w:cs="Tahoma"/>
@@ -2932,7 +2353,6 @@
               </w:rPr>
               <w:t>Sekretaris</w:t>
             </w:r>
-            <w:proofErr w:type="spellEnd"/>
           </w:p>
           <w:p>
             <w:pPr>
@@ -2948,23 +2368,7 @@
                 <w:rFonts w:ascii="Tahoma" w:hAnsi="Tahoma" w:cs="Tahoma"/>
                 <w:bCs/>
               </w:rPr>
-              <w:t>{%</w:t>
-            </w:r>
-            <w:proofErr w:type="spellStart"/>
-            <w:r>
-              <w:rPr>
-                <w:rFonts w:ascii="Tahoma" w:hAnsi="Tahoma" w:cs="Tahoma"/>
-                <w:bCs/>
-              </w:rPr>
-              <w:t>ttd_sekretaris</w:t>
-            </w:r>
-            <w:proofErr w:type="spellEnd"/>
-            <w:r>
-              <w:rPr>
-                <w:rFonts w:ascii="Tahoma" w:hAnsi="Tahoma" w:cs="Tahoma"/>
-                <w:bCs/>
-              </w:rPr>
-              <w:t>}</w:t>
+              <w:t>{%ttd_sekretaris}</w:t>
             </w:r>
           </w:p>
           <w:p>
@@ -2989,25 +2393,7 @@
                 <w:b/>
                 <w:u w:val="single"/>
               </w:rPr>
-              <w:t>{</w:t>
-            </w:r>
-            <w:proofErr w:type="spellStart"/>
-            <w:r>
-              <w:rPr>
-                <w:rFonts w:ascii="Tahoma" w:hAnsi="Tahoma" w:cs="Tahoma"/>
-                <w:b/>
-                <w:u w:val="single"/>
-              </w:rPr>
-              <w:t>nama_sekretaris</w:t>
-            </w:r>
-            <w:proofErr w:type="spellEnd"/>
-            <w:r>
-              <w:rPr>
-                <w:rFonts w:ascii="Tahoma" w:hAnsi="Tahoma" w:cs="Tahoma"/>
-                <w:b/>
-                <w:u w:val="single"/>
-              </w:rPr>
-              <w:t>}</w:t>
+              <w:t>{nama_sekretaris}</w:t>
             </w:r>
             <w:r>
               <w:rPr>
@@ -3032,7 +2418,6 @@
                 <w:bCs/>
               </w:rPr>
             </w:pPr>
-            <w:proofErr w:type="spellStart"/>
             <w:r>
               <w:rPr>
                 <w:rFonts w:ascii="Tahoma" w:hAnsi="Tahoma" w:cs="Tahoma"/>
@@ -3040,7 +2425,6 @@
               </w:rPr>
               <w:t>Anggota</w:t>
             </w:r>
-            <w:proofErr w:type="spellEnd"/>
           </w:p>
           <w:p>
             <w:pPr>
@@ -3056,23 +2440,7 @@
                 <w:rFonts w:ascii="Tahoma" w:hAnsi="Tahoma" w:cs="Tahoma"/>
                 <w:bCs/>
               </w:rPr>
-              <w:t>{%</w:t>
-            </w:r>
-            <w:proofErr w:type="spellStart"/>
-            <w:r>
-              <w:rPr>
-                <w:rFonts w:ascii="Tahoma" w:hAnsi="Tahoma" w:cs="Tahoma"/>
-                <w:bCs/>
-              </w:rPr>
-              <w:t>ttd_anggota</w:t>
-            </w:r>
-            <w:proofErr w:type="spellEnd"/>
-            <w:r>
-              <w:rPr>
-                <w:rFonts w:ascii="Tahoma" w:hAnsi="Tahoma" w:cs="Tahoma"/>
-                <w:bCs/>
-              </w:rPr>
-              <w:t>}</w:t>
+              <w:t>{%ttd_anggota}</w:t>
             </w:r>
           </w:p>
           <w:p>
@@ -3097,25 +2465,7 @@
                 <w:b/>
                 <w:u w:val="single"/>
               </w:rPr>
-              <w:t>{</w:t>
-            </w:r>
-            <w:proofErr w:type="spellStart"/>
-            <w:r>
-              <w:rPr>
-                <w:rFonts w:ascii="Tahoma" w:hAnsi="Tahoma" w:cs="Tahoma"/>
-                <w:b/>
-                <w:u w:val="single"/>
-              </w:rPr>
-              <w:t>nama_anggota</w:t>
-            </w:r>
-            <w:proofErr w:type="spellEnd"/>
-            <w:r>
-              <w:rPr>
-                <w:rFonts w:ascii="Tahoma" w:hAnsi="Tahoma" w:cs="Tahoma"/>
-                <w:b/>
-                <w:u w:val="single"/>
-              </w:rPr>
-              <w:t>}</w:t>
+              <w:t>{nama_anggota}</w:t>
             </w:r>
             <w:r>
               <w:rPr>

</xml_diff>